<commit_message>
add final report version
consolidate reports into a single file
</commit_message>
<xml_diff>
--- a/reports/SoftwareReviewReport.docx
+++ b/reports/SoftwareReviewReport.docx
@@ -1,6 +1,6 @@
 
 <file path=word/document.xml><?xml version="1.0" encoding="utf-8"?>
-<w:document xmlns:wpc="http://schemas.microsoft.com/office/word/2010/wordprocessingCanvas" xmlns:cx="http://schemas.microsoft.com/office/drawing/2014/chartex" xmlns:cx1="http://schemas.microsoft.com/office/drawing/2015/9/8/chartex" xmlns:cx2="http://schemas.microsoft.com/office/drawing/2015/10/21/chartex" xmlns:cx3="http://schemas.microsoft.com/office/drawing/2016/5/9/chartex" xmlns:cx4="http://schemas.microsoft.com/office/drawing/2016/5/10/chartex" xmlns:cx5="http://schemas.microsoft.com/office/drawing/2016/5/11/chartex" xmlns:cx6="http://schemas.microsoft.com/office/drawing/2016/5/12/chartex" xmlns:cx7="http://schemas.microsoft.com/office/drawing/2016/5/13/chartex" xmlns:cx8="http://schemas.microsoft.com/office/drawing/2016/5/14/chartex" xmlns:mc="http://schemas.openxmlformats.org/markup-compatibility/2006" xmlns:aink="http://schemas.microsoft.com/office/drawing/2016/ink" xmlns:am3d="http://schemas.microsoft.com/office/drawing/2017/model3d" xmlns:o="urn:schemas-microsoft-com:office:office" xmlns:r="http://schemas.openxmlformats.org/officeDocument/2006/relationships" xmlns:m="http://schemas.openxmlformats.org/officeDocument/2006/math" xmlns:v="urn:schemas-microsoft-com:vml" xmlns:wp14="http://schemas.microsoft.com/office/word/2010/wordprocessingDrawing" xmlns:wp="http://schemas.openxmlformats.org/drawingml/2006/wordprocessingDrawing" xmlns:w10="urn:schemas-microsoft-com:office:word" xmlns:w="http://schemas.openxmlformats.org/wordprocessingml/2006/main" xmlns:w14="http://schemas.microsoft.com/office/word/2010/wordml" xmlns:w15="http://schemas.microsoft.com/office/word/2012/wordml" xmlns:w16cid="http://schemas.microsoft.com/office/word/2016/wordml/cid" xmlns:w16se="http://schemas.microsoft.com/office/word/2015/wordml/symex" xmlns:wpg="http://schemas.microsoft.com/office/word/2010/wordprocessingGroup" xmlns:wpi="http://schemas.microsoft.com/office/word/2010/wordprocessingInk" xmlns:wne="http://schemas.microsoft.com/office/word/2006/wordml" xmlns:wps="http://schemas.microsoft.com/office/word/2010/wordprocessingShape" mc:Ignorable="w14 w15 w16se w16cid wp14">
+<w:document xmlns:wpc="http://schemas.microsoft.com/office/word/2010/wordprocessingCanvas" xmlns:cx="http://schemas.microsoft.com/office/drawing/2014/chartex" xmlns:cx1="http://schemas.microsoft.com/office/drawing/2015/9/8/chartex" xmlns:cx2="http://schemas.microsoft.com/office/drawing/2015/10/21/chartex" xmlns:cx3="http://schemas.microsoft.com/office/drawing/2016/5/9/chartex" xmlns:cx4="http://schemas.microsoft.com/office/drawing/2016/5/10/chartex" xmlns:cx5="http://schemas.microsoft.com/office/drawing/2016/5/11/chartex" xmlns:cx6="http://schemas.microsoft.com/office/drawing/2016/5/12/chartex" xmlns:cx7="http://schemas.microsoft.com/office/drawing/2016/5/13/chartex" xmlns:cx8="http://schemas.microsoft.com/office/drawing/2016/5/14/chartex" xmlns:mc="http://schemas.openxmlformats.org/markup-compatibility/2006" xmlns:aink="http://schemas.microsoft.com/office/drawing/2016/ink" xmlns:am3d="http://schemas.microsoft.com/office/drawing/2017/model3d" xmlns:o="urn:schemas-microsoft-com:office:office" xmlns:r="http://schemas.openxmlformats.org/officeDocument/2006/relationships" xmlns:m="http://schemas.openxmlformats.org/officeDocument/2006/math" xmlns:v="urn:schemas-microsoft-com:vml" xmlns:wp14="http://schemas.microsoft.com/office/word/2010/wordprocessingDrawing" xmlns:wp="http://schemas.openxmlformats.org/drawingml/2006/wordprocessingDrawing" xmlns:w10="urn:schemas-microsoft-com:office:word" xmlns:w="http://schemas.openxmlformats.org/wordprocessingml/2006/main" xmlns:w14="http://schemas.microsoft.com/office/word/2010/wordml" xmlns:w15="http://schemas.microsoft.com/office/word/2012/wordml" xmlns:w16cex="http://schemas.microsoft.com/office/word/2018/wordml/cex" xmlns:w16cid="http://schemas.microsoft.com/office/word/2016/wordml/cid" xmlns:w16="http://schemas.microsoft.com/office/word/2018/wordml" xmlns:w16se="http://schemas.microsoft.com/office/word/2015/wordml/symex" xmlns:wpg="http://schemas.microsoft.com/office/word/2010/wordprocessingGroup" xmlns:wpi="http://schemas.microsoft.com/office/word/2010/wordprocessingInk" xmlns:wne="http://schemas.microsoft.com/office/word/2006/wordml" xmlns:wps="http://schemas.microsoft.com/office/word/2010/wordprocessingShape" mc:Ignorable="w14 w15 w16se w16cid w16 w16cex wp14">
   <w:body>
     <w:p>
       <w:pPr>
@@ -10,7 +10,9 @@
         <w:t>Software Review Report</w:t>
       </w:r>
     </w:p>
-    <w:p/>
+    <w:p>
+      <w:bookmarkStart w:id="0" w:name="_Hlk44247808"/>
+    </w:p>
     <w:p>
       <w:pPr>
         <w:pStyle w:val="Heading3"/>
@@ -19,39 +21,97 @@
         <w:t>Quality Assurance</w:t>
       </w:r>
       <w:r>
+        <w:t xml:space="preserve"> Development and Methodology</w:t>
+      </w:r>
+    </w:p>
+    <w:p>
+      <w:pPr>
+        <w:jc w:val="both"/>
+      </w:pPr>
+      <w:r>
+        <w:t xml:space="preserve">Throughout the development process this software has maintained quality through many different </w:t>
+      </w:r>
+      <w:r>
+        <w:t>processes and approaches, from multiple team members</w:t>
+      </w:r>
+      <w:r>
+        <w:t>. During Sprint One, the team us</w:t>
+      </w:r>
+      <w:r>
+        <w:t>ed</w:t>
+      </w:r>
+      <w:r>
+        <w:t xml:space="preserve"> the CITE Managed Services Quality Assurance</w:t>
+      </w:r>
+      <w:r>
+        <w:t xml:space="preserve"> standards as a starting point for good quality assurance practice. This was summarised in the ‘Analysis Report’; building on the previously created prototype and employing these quality assurance practices as standard across each Sprint of the project development. In addition to this, testing was carried out comprehensively on all aspects and features of the application as documented in the ‘Test Plan’ and subsequent sprint testing documentation, test tables and screen captures, ensuring good UX, UI and backend functionality. </w:t>
+      </w:r>
+      <w:r>
+        <w:t xml:space="preserve">This testing was also implemented with the new features required for each Sprint such </w:t>
+      </w:r>
+      <w:proofErr w:type="gramStart"/>
+      <w:r>
+        <w:t>as;</w:t>
+      </w:r>
+      <w:proofErr w:type="gramEnd"/>
+      <w:r>
+        <w:t xml:space="preserve"> adaptive/responsive, multi-platform, performance, user groups and administrator access, optimisation, the rating system and google charts display. </w:t>
+      </w:r>
+    </w:p>
+    <w:p>
+      <w:pPr>
+        <w:jc w:val="both"/>
+      </w:pPr>
+      <w:r>
+        <w:t xml:space="preserve">During Sprint Two, </w:t>
+      </w:r>
+      <w:r>
+        <w:t xml:space="preserve">quality assurance was ensured by the team conducting a software review plan, which detailed the measures undertaken to provide excellent quality assurance including code review, team demonstrations, code testing, client feedback, and product demonstration to the client over the three sprint cycles. </w:t>
+      </w:r>
+    </w:p>
+    <w:p>
+      <w:pPr>
+        <w:jc w:val="both"/>
+      </w:pPr>
+      <w:r>
+        <w:t xml:space="preserve">Sprint three further confirmed high QA by </w:t>
+      </w:r>
+      <w:r>
+        <w:t>providing an optimisation report detailing the improvement of the product using code review and optimisation tools.</w:t>
+      </w:r>
+      <w:r>
+        <w:t xml:space="preserve"> In addition, the PHP code sniffer tool has been used to validate all php scripts to the PEAR standard.</w:t>
+      </w:r>
+      <w:r>
         <w:t xml:space="preserve"> </w:t>
       </w:r>
       <w:r>
-        <w:t>Development</w:t>
-      </w:r>
-      <w:r>
-        <w:t xml:space="preserve"> and Methodology</w:t>
+        <w:t xml:space="preserve">By providing </w:t>
+      </w:r>
+      <w:r>
+        <w:t>all</w:t>
+      </w:r>
+      <w:r>
+        <w:t xml:space="preserve"> these measures </w:t>
+      </w:r>
+      <w:r>
+        <w:t>with</w:t>
+      </w:r>
+      <w:r>
+        <w:t xml:space="preserve"> the final product in addition to the supporting documentation, quality assurance is shown to have been maintained throughout the delivery of the movie database application.</w:t>
       </w:r>
     </w:p>
     <w:p>
       <w:pPr>
         <w:jc w:val="both"/>
       </w:pPr>
-      <w:r>
-        <w:t xml:space="preserve">Throughout the development process this software has maintained quality through many different </w:t>
-      </w:r>
-      <w:r>
-        <w:t>processes and approaches, from multiple team members</w:t>
-      </w:r>
-      <w:r>
-        <w:t>. During Sprint One, the team us</w:t>
-      </w:r>
-      <w:r>
-        <w:t>ed</w:t>
-      </w:r>
-      <w:r>
-        <w:t xml:space="preserve"> the CITE Managed Services Quality Assurance</w:t>
-      </w:r>
-      <w:r>
-        <w:t xml:space="preserve"> standards as a starting point for good quality assurance practice. This was summarised in the ‘Analysis Report’; building on the previously created prototype and employing these quality assurance practices as standard across each Sprint of the project development. In addition to this, testing was carried out comprehensively on all aspects and features of the application as documented in the ‘Test Plan’ and subsequent sprint testing documentation, test tables and screen captures, ensuring good UX, UI and backend functionality. </w:t>
-      </w:r>
-      <w:r>
-        <w:t xml:space="preserve">This testing was also implemented with the new features required for each Sprint such as; adaptive/responsive, multi-platform, performance, user groups and administrator access, optimisation, the rating system and google charts display. </w:t>
+    </w:p>
+    <w:p>
+      <w:pPr>
+        <w:pStyle w:val="Heading3"/>
+      </w:pPr>
+      <w:r>
+        <w:t>Testing Methodology</w:t>
       </w:r>
     </w:p>
     <w:p>
@@ -59,64 +119,21 @@
         <w:jc w:val="both"/>
       </w:pPr>
       <w:r>
-        <w:t xml:space="preserve">During Sprint Two, </w:t>
-      </w:r>
-      <w:r>
-        <w:t xml:space="preserve">quality assurance was ensured by the team conducting a software review plan, which detailed the measures undertaken to provide excellent quality assurance including code review, team demonstrations, code testing, client feedback, and product demonstration to the client over the three sprint cycles. Sprint three further confirmed high QA by </w:t>
-      </w:r>
-      <w:r>
-        <w:t>providing an optimisation report detailing the improvement of the product using code review and optimisation tools.</w:t>
-      </w:r>
-      <w:r>
-        <w:t xml:space="preserve"> In addition, the PHP code sniffer tool has been used to validate all php scripts to the PEAR standard.</w:t>
-      </w:r>
+        <w:t>Each testing process use</w:t>
+      </w:r>
+      <w:r>
+        <w:t>s</w:t>
+      </w:r>
+      <w:r>
+        <w:t xml:space="preserve"> the same blueprint to carry out testing. This process is detailed in the ‘Test Plan’ and can be summarised as follows. Testing is carried out on two </w:t>
+      </w:r>
+      <w:proofErr w:type="gramStart"/>
+      <w:r>
+        <w:t>levels;</w:t>
+      </w:r>
+      <w:proofErr w:type="gramEnd"/>
       <w:r>
         <w:t xml:space="preserve"> </w:t>
-      </w:r>
-      <w:r>
-        <w:t xml:space="preserve">By providing </w:t>
-      </w:r>
-      <w:r>
-        <w:t>all</w:t>
-      </w:r>
-      <w:r>
-        <w:t xml:space="preserve"> these measures </w:t>
-      </w:r>
-      <w:r>
-        <w:t>with</w:t>
-      </w:r>
-      <w:r>
-        <w:t xml:space="preserve"> the final product in addition to the supporting documentation, quality assurance is shown to have been maintained throughout the delivery of the movie database application.</w:t>
-      </w:r>
-    </w:p>
-    <w:p>
-      <w:pPr>
-        <w:jc w:val="both"/>
-      </w:pPr>
-    </w:p>
-    <w:p>
-      <w:pPr>
-        <w:pStyle w:val="Heading3"/>
-      </w:pPr>
-      <w:r>
-        <w:t xml:space="preserve">Testing </w:t>
-      </w:r>
-      <w:r>
-        <w:t>Methodology</w:t>
-      </w:r>
-    </w:p>
-    <w:p>
-      <w:pPr>
-        <w:jc w:val="both"/>
-      </w:pPr>
-      <w:r>
-        <w:t>Each testing process use</w:t>
-      </w:r>
-      <w:r>
-        <w:t>s</w:t>
-      </w:r>
-      <w:r>
-        <w:t xml:space="preserve"> the same blueprint to carry out testing. This process is detailed in the ‘Test Plan’ and can be summarised as follows. Testing is carried out on two levels; </w:t>
       </w:r>
     </w:p>
     <w:p>
@@ -174,7 +191,15 @@
         <w:jc w:val="both"/>
       </w:pPr>
       <w:r>
-        <w:t xml:space="preserve">This blueprint is followed by the tester creating a test document consisting of a test table which carries out an example of every possible user input, action or function. This ensures </w:t>
+        <w:t xml:space="preserve">This blueprint is followed by the tester creating a test document consisting of a test table which carries out an example of every possible user input, </w:t>
+      </w:r>
+      <w:proofErr w:type="gramStart"/>
+      <w:r>
+        <w:t>action</w:t>
+      </w:r>
+      <w:proofErr w:type="gramEnd"/>
+      <w:r>
+        <w:t xml:space="preserve"> or function. This ensures </w:t>
       </w:r>
       <w:r>
         <w:t>complete test coverage and each use case is to be documented with screen capture evidence. Testing is considered complete when it has been carried out on each function and non-functional requirement, any identified issues (by either team member or client) have been addressed and resolved, and testing documentation has been completed in full.</w:t>
@@ -213,13 +238,19 @@
       <w:r>
         <w:t>s</w:t>
       </w:r>
-      <w:bookmarkStart w:id="0" w:name="_GoBack"/>
-      <w:bookmarkEnd w:id="0"/>
       <w:r>
         <w:t xml:space="preserve"> have comment blocks which explain the functions carried out in each. </w:t>
       </w:r>
       <w:r>
-        <w:t>The final handover project folder also includes a document called ‘RADprojectFileMap’ which describes how each page of the application runs in terms of all the different components i.e. CSS, scripting, PHP etc.</w:t>
+        <w:t>The final handover project folder also includes a document called ‘</w:t>
+      </w:r>
+      <w:proofErr w:type="spellStart"/>
+      <w:r>
+        <w:t>RADprojectFileMap</w:t>
+      </w:r>
+      <w:proofErr w:type="spellEnd"/>
+      <w:r>
+        <w:t>’ which describes how each page of the application runs in terms of all the different components i.e. CSS, scripting, PHP etc.</w:t>
       </w:r>
     </w:p>
     <w:p>
@@ -290,7 +321,15 @@
         <w:t xml:space="preserve">The final product </w:t>
       </w:r>
       <w:r>
-        <w:t xml:space="preserve">delivered by the team satisfies all of these requirements while also being highly accessible, </w:t>
+        <w:t xml:space="preserve">delivered by the team satisfies </w:t>
+      </w:r>
+      <w:proofErr w:type="gramStart"/>
+      <w:r>
+        <w:t>all of</w:t>
+      </w:r>
+      <w:proofErr w:type="gramEnd"/>
+      <w:r>
+        <w:t xml:space="preserve"> these requirements while also being highly accessible, </w:t>
       </w:r>
       <w:r>
         <w:t>easy to understand</w:t>
@@ -369,14 +408,27 @@
       <w:r>
         <w:t xml:space="preserve">Figure </w:t>
       </w:r>
-      <w:fldSimple w:instr=" SEQ Figure \* ARABIC ">
-        <w:r>
-          <w:rPr>
-            <w:noProof/>
-          </w:rPr>
-          <w:t>1</w:t>
-        </w:r>
-      </w:fldSimple>
+      <w:r>
+        <w:fldChar w:fldCharType="begin"/>
+      </w:r>
+      <w:r>
+        <w:instrText xml:space="preserve"> SEQ Figure \* ARABIC </w:instrText>
+      </w:r>
+      <w:r>
+        <w:fldChar w:fldCharType="separate"/>
+      </w:r>
+      <w:r>
+        <w:rPr>
+          <w:noProof/>
+        </w:rPr>
+        <w:t>1</w:t>
+      </w:r>
+      <w:r>
+        <w:rPr>
+          <w:noProof/>
+        </w:rPr>
+        <w:fldChar w:fldCharType="end"/>
+      </w:r>
       <w:r>
         <w:t xml:space="preserve">: </w:t>
       </w:r>
@@ -386,6 +438,7 @@
       <w:r>
         <w:t>different users interact with the Movie database System.</w:t>
       </w:r>
+      <w:bookmarkEnd w:id="0"/>
     </w:p>
     <w:sectPr>
       <w:pgSz w:w="11906" w:h="16838"/>
@@ -398,7 +451,7 @@
 </file>
 
 <file path=word/numbering.xml><?xml version="1.0" encoding="utf-8"?>
-<w:numbering xmlns:wpc="http://schemas.microsoft.com/office/word/2010/wordprocessingCanvas" xmlns:cx="http://schemas.microsoft.com/office/drawing/2014/chartex" xmlns:cx1="http://schemas.microsoft.com/office/drawing/2015/9/8/chartex" xmlns:cx2="http://schemas.microsoft.com/office/drawing/2015/10/21/chartex" xmlns:cx3="http://schemas.microsoft.com/office/drawing/2016/5/9/chartex" xmlns:cx4="http://schemas.microsoft.com/office/drawing/2016/5/10/chartex" xmlns:cx5="http://schemas.microsoft.com/office/drawing/2016/5/11/chartex" xmlns:cx6="http://schemas.microsoft.com/office/drawing/2016/5/12/chartex" xmlns:cx7="http://schemas.microsoft.com/office/drawing/2016/5/13/chartex" xmlns:cx8="http://schemas.microsoft.com/office/drawing/2016/5/14/chartex" xmlns:mc="http://schemas.openxmlformats.org/markup-compatibility/2006" xmlns:aink="http://schemas.microsoft.com/office/drawing/2016/ink" xmlns:am3d="http://schemas.microsoft.com/office/drawing/2017/model3d" xmlns:o="urn:schemas-microsoft-com:office:office" xmlns:r="http://schemas.openxmlformats.org/officeDocument/2006/relationships" xmlns:m="http://schemas.openxmlformats.org/officeDocument/2006/math" xmlns:v="urn:schemas-microsoft-com:vml" xmlns:wp14="http://schemas.microsoft.com/office/word/2010/wordprocessingDrawing" xmlns:wp="http://schemas.openxmlformats.org/drawingml/2006/wordprocessingDrawing" xmlns:w10="urn:schemas-microsoft-com:office:word" xmlns:w="http://schemas.openxmlformats.org/wordprocessingml/2006/main" xmlns:w14="http://schemas.microsoft.com/office/word/2010/wordml" xmlns:w15="http://schemas.microsoft.com/office/word/2012/wordml" xmlns:w16cid="http://schemas.microsoft.com/office/word/2016/wordml/cid" xmlns:w16se="http://schemas.microsoft.com/office/word/2015/wordml/symex" xmlns:wpg="http://schemas.microsoft.com/office/word/2010/wordprocessingGroup" xmlns:wpi="http://schemas.microsoft.com/office/word/2010/wordprocessingInk" xmlns:wne="http://schemas.microsoft.com/office/word/2006/wordml" xmlns:wps="http://schemas.microsoft.com/office/word/2010/wordprocessingShape" mc:Ignorable="w14 w15 w16se w16cid wp14">
+<w:numbering xmlns:wpc="http://schemas.microsoft.com/office/word/2010/wordprocessingCanvas" xmlns:cx="http://schemas.microsoft.com/office/drawing/2014/chartex" xmlns:cx1="http://schemas.microsoft.com/office/drawing/2015/9/8/chartex" xmlns:cx2="http://schemas.microsoft.com/office/drawing/2015/10/21/chartex" xmlns:cx3="http://schemas.microsoft.com/office/drawing/2016/5/9/chartex" xmlns:cx4="http://schemas.microsoft.com/office/drawing/2016/5/10/chartex" xmlns:cx5="http://schemas.microsoft.com/office/drawing/2016/5/11/chartex" xmlns:cx6="http://schemas.microsoft.com/office/drawing/2016/5/12/chartex" xmlns:cx7="http://schemas.microsoft.com/office/drawing/2016/5/13/chartex" xmlns:cx8="http://schemas.microsoft.com/office/drawing/2016/5/14/chartex" xmlns:mc="http://schemas.openxmlformats.org/markup-compatibility/2006" xmlns:aink="http://schemas.microsoft.com/office/drawing/2016/ink" xmlns:am3d="http://schemas.microsoft.com/office/drawing/2017/model3d" xmlns:o="urn:schemas-microsoft-com:office:office" xmlns:r="http://schemas.openxmlformats.org/officeDocument/2006/relationships" xmlns:m="http://schemas.openxmlformats.org/officeDocument/2006/math" xmlns:v="urn:schemas-microsoft-com:vml" xmlns:wp14="http://schemas.microsoft.com/office/word/2010/wordprocessingDrawing" xmlns:wp="http://schemas.openxmlformats.org/drawingml/2006/wordprocessingDrawing" xmlns:w10="urn:schemas-microsoft-com:office:word" xmlns:w="http://schemas.openxmlformats.org/wordprocessingml/2006/main" xmlns:w14="http://schemas.microsoft.com/office/word/2010/wordml" xmlns:w15="http://schemas.microsoft.com/office/word/2012/wordml" xmlns:w16cex="http://schemas.microsoft.com/office/word/2018/wordml/cex" xmlns:w16cid="http://schemas.microsoft.com/office/word/2016/wordml/cid" xmlns:w16="http://schemas.microsoft.com/office/word/2018/wordml" xmlns:w16se="http://schemas.microsoft.com/office/word/2015/wordml/symex" xmlns:wpg="http://schemas.microsoft.com/office/word/2010/wordprocessingGroup" xmlns:wpi="http://schemas.microsoft.com/office/word/2010/wordprocessingInk" xmlns:wne="http://schemas.microsoft.com/office/word/2006/wordml" xmlns:wps="http://schemas.microsoft.com/office/word/2010/wordprocessingShape" mc:Ignorable="w14 w15 w16se w16cid w16 w16cex wp14">
   <w:abstractNum w:abstractNumId="0" w15:restartNumberingAfterBreak="0">
     <w:nsid w:val="50DA106B"/>
     <w:multiLevelType w:val="hybridMultilevel"/>
@@ -519,7 +572,7 @@
 </file>
 
 <file path=word/styles.xml><?xml version="1.0" encoding="utf-8"?>
-<w:styles xmlns:mc="http://schemas.openxmlformats.org/markup-compatibility/2006" xmlns:r="http://schemas.openxmlformats.org/officeDocument/2006/relationships" xmlns:w="http://schemas.openxmlformats.org/wordprocessingml/2006/main" xmlns:w14="http://schemas.microsoft.com/office/word/2010/wordml" xmlns:w15="http://schemas.microsoft.com/office/word/2012/wordml" xmlns:w16cid="http://schemas.microsoft.com/office/word/2016/wordml/cid" xmlns:w16se="http://schemas.microsoft.com/office/word/2015/wordml/symex" mc:Ignorable="w14 w15 w16se w16cid">
+<w:styles xmlns:mc="http://schemas.openxmlformats.org/markup-compatibility/2006" xmlns:r="http://schemas.openxmlformats.org/officeDocument/2006/relationships" xmlns:w="http://schemas.openxmlformats.org/wordprocessingml/2006/main" xmlns:w14="http://schemas.microsoft.com/office/word/2010/wordml" xmlns:w15="http://schemas.microsoft.com/office/word/2012/wordml" xmlns:w16cex="http://schemas.microsoft.com/office/word/2018/wordml/cex" xmlns:w16cid="http://schemas.microsoft.com/office/word/2016/wordml/cid" xmlns:w16="http://schemas.microsoft.com/office/word/2018/wordml" xmlns:w16se="http://schemas.microsoft.com/office/word/2015/wordml/symex" mc:Ignorable="w14 w15 w16se w16cid w16 w16cex">
   <w:docDefaults>
     <w:rPrDefault>
       <w:rPr>
@@ -535,7 +588,7 @@
       </w:pPr>
     </w:pPrDefault>
   </w:docDefaults>
-  <w:latentStyles w:defLockedState="0" w:defUIPriority="99" w:defSemiHidden="0" w:defUnhideWhenUsed="0" w:defQFormat="0" w:count="377">
+  <w:latentStyles w:defLockedState="0" w:defUIPriority="99" w:defSemiHidden="0" w:defUnhideWhenUsed="0" w:defQFormat="0" w:count="376">
     <w:lsdException w:name="Normal" w:uiPriority="0" w:qFormat="1"/>
     <w:lsdException w:name="heading 1" w:uiPriority="9" w:qFormat="1"/>
     <w:lsdException w:name="heading 2" w:semiHidden="1" w:uiPriority="9" w:unhideWhenUsed="1" w:qFormat="1"/>
@@ -912,7 +965,6 @@
     <w:lsdException w:name="Hashtag" w:semiHidden="1" w:unhideWhenUsed="1"/>
     <w:lsdException w:name="Unresolved Mention" w:semiHidden="1" w:unhideWhenUsed="1"/>
     <w:lsdException w:name="Smart Link" w:semiHidden="1" w:unhideWhenUsed="1"/>
-    <w:lsdException w:name="Smart Link Error" w:semiHidden="1" w:unhideWhenUsed="1"/>
   </w:latentStyles>
   <w:style w:type="paragraph" w:default="1" w:styleId="Normal">
     <w:name w:val="Normal"/>

</xml_diff>